<commit_message>
new commit to check jenkins job
</commit_message>
<xml_diff>
--- a/Newman.docx
+++ b/Newman.docx
@@ -11,26 +11,13 @@
     <w:p/>
     <w:p>
       <w:r>
-        <w:t xml:space="preserve">Step </w:t>
-      </w:r>
-      <w:proofErr w:type="gramStart"/>
-      <w:r>
-        <w:t>1 :</w:t>
-      </w:r>
-      <w:proofErr w:type="gramEnd"/>
-      <w:r>
-        <w:t xml:space="preserve"> check if node.js is already installed</w:t>
-      </w:r>
-    </w:p>
-    <w:p>
-      <w:r>
-        <w:t xml:space="preserve">             </w:t>
-      </w:r>
-      <w:proofErr w:type="spellStart"/>
-      <w:r>
-        <w:t>cmd</w:t>
-      </w:r>
-      <w:proofErr w:type="spellEnd"/>
+        <w:t>Step 1 : check if node.js is already installed</w:t>
+      </w:r>
+    </w:p>
+    <w:p>
+      <w:r>
+        <w:t xml:space="preserve">             cmd</w:t>
+      </w:r>
     </w:p>
     <w:p>
       <w:r>
@@ -39,29 +26,13 @@
     </w:p>
     <w:p>
       <w:r>
-        <w:t xml:space="preserve">             </w:t>
-      </w:r>
-      <w:proofErr w:type="spellStart"/>
-      <w:r>
-        <w:t>npm</w:t>
-      </w:r>
-      <w:proofErr w:type="spellEnd"/>
-      <w:r>
-        <w:t xml:space="preserve"> -v</w:t>
-      </w:r>
-    </w:p>
-    <w:p/>
-    <w:p>
-      <w:r>
-        <w:t xml:space="preserve">Step </w:t>
-      </w:r>
-      <w:proofErr w:type="gramStart"/>
-      <w:r>
-        <w:t>2 :</w:t>
-      </w:r>
-      <w:proofErr w:type="gramEnd"/>
-      <w:r>
-        <w:t xml:space="preserve"> Install node.js</w:t>
+        <w:t xml:space="preserve">             npm -v</w:t>
+      </w:r>
+    </w:p>
+    <w:p/>
+    <w:p>
+      <w:r>
+        <w:t>Step 2 : Install node.js</w:t>
       </w:r>
     </w:p>
     <w:p>
@@ -71,143 +42,43 @@
     </w:p>
     <w:p>
       <w:r>
-        <w:t xml:space="preserve">             Check if node and </w:t>
-      </w:r>
-      <w:proofErr w:type="spellStart"/>
-      <w:r>
-        <w:t>npm</w:t>
-      </w:r>
-      <w:proofErr w:type="spellEnd"/>
-      <w:r>
-        <w:t xml:space="preserve"> are installed</w:t>
-      </w:r>
-    </w:p>
-    <w:p/>
-    <w:p>
-      <w:r>
-        <w:t xml:space="preserve">Step </w:t>
-      </w:r>
-      <w:proofErr w:type="gramStart"/>
-      <w:r>
-        <w:t>3 :</w:t>
-      </w:r>
-      <w:proofErr w:type="gramEnd"/>
-      <w:r>
-        <w:t xml:space="preserve"> Install Newman</w:t>
-      </w:r>
-    </w:p>
-    <w:p>
-      <w:r>
-        <w:t xml:space="preserve">             </w:t>
-      </w:r>
-      <w:proofErr w:type="spellStart"/>
-      <w:r>
-        <w:t>npm</w:t>
-      </w:r>
-      <w:proofErr w:type="spellEnd"/>
-      <w:r>
-        <w:t xml:space="preserve"> install -g </w:t>
-      </w:r>
-      <w:proofErr w:type="spellStart"/>
-      <w:r>
-        <w:t>newman</w:t>
-      </w:r>
-      <w:proofErr w:type="spellEnd"/>
-    </w:p>
-    <w:p/>
-    <w:p/>
-    <w:p>
-      <w:r>
-        <w:t xml:space="preserve">Step </w:t>
-      </w:r>
-      <w:proofErr w:type="gramStart"/>
-      <w:r>
-        <w:t>4 :</w:t>
-      </w:r>
-      <w:proofErr w:type="gramEnd"/>
-      <w:r>
-        <w:t xml:space="preserve"> Export collection as </w:t>
-      </w:r>
-      <w:proofErr w:type="spellStart"/>
-      <w:r>
-        <w:t>json</w:t>
-      </w:r>
-      <w:proofErr w:type="spellEnd"/>
-      <w:r>
-        <w:t xml:space="preserve"> file</w:t>
-      </w:r>
-    </w:p>
-    <w:p/>
-    <w:p>
-      <w:r>
-        <w:t xml:space="preserve">Step </w:t>
-      </w:r>
-      <w:proofErr w:type="gramStart"/>
-      <w:r>
-        <w:t>5 :</w:t>
-      </w:r>
-      <w:proofErr w:type="gramEnd"/>
-      <w:r>
-        <w:t xml:space="preserve"> On </w:t>
-      </w:r>
-      <w:proofErr w:type="spellStart"/>
-      <w:r>
-        <w:t>cmd</w:t>
-      </w:r>
-      <w:proofErr w:type="spellEnd"/>
-      <w:r>
-        <w:t xml:space="preserve"> </w:t>
-      </w:r>
-      <w:proofErr w:type="spellStart"/>
-      <w:r>
-        <w:t>goto</w:t>
-      </w:r>
-      <w:proofErr w:type="spellEnd"/>
-      <w:r>
-        <w:t xml:space="preserve"> location of collection </w:t>
-      </w:r>
-      <w:proofErr w:type="spellStart"/>
-      <w:r>
-        <w:t>json</w:t>
-      </w:r>
-      <w:proofErr w:type="spellEnd"/>
-      <w:r>
-        <w:t xml:space="preserve"> file</w:t>
-      </w:r>
-    </w:p>
-    <w:p/>
-    <w:p>
-      <w:r>
-        <w:t xml:space="preserve">Step </w:t>
-      </w:r>
-      <w:proofErr w:type="gramStart"/>
-      <w:r>
-        <w:t>6 :</w:t>
-      </w:r>
-      <w:proofErr w:type="gramEnd"/>
-      <w:r>
-        <w:t xml:space="preserve"> Run command</w:t>
-      </w:r>
-    </w:p>
-    <w:p>
-      <w:r>
-        <w:t xml:space="preserve"> </w:t>
-      </w:r>
-      <w:proofErr w:type="spellStart"/>
-      <w:r>
-        <w:t>newman</w:t>
-      </w:r>
-      <w:proofErr w:type="spellEnd"/>
-      <w:r>
-        <w:t xml:space="preserve"> run </w:t>
-      </w:r>
-      <w:proofErr w:type="spellStart"/>
-      <w:proofErr w:type="gramStart"/>
-      <w:r>
-        <w:t>collectionfilename.json</w:t>
-      </w:r>
-      <w:proofErr w:type="spellEnd"/>
-      <w:proofErr w:type="gramEnd"/>
+        <w:t xml:space="preserve">             Check if node and npm are installed</w:t>
+      </w:r>
+    </w:p>
+    <w:p/>
+    <w:p>
+      <w:r>
+        <w:t>Step 3 : Install Newman</w:t>
+      </w:r>
+    </w:p>
+    <w:p>
+      <w:r>
+        <w:t xml:space="preserve">             npm install -g newman</w:t>
+      </w:r>
+    </w:p>
+    <w:p/>
+    <w:p/>
+    <w:p>
+      <w:r>
+        <w:t>Step 4 : Export collection as json file</w:t>
+      </w:r>
+    </w:p>
+    <w:p/>
+    <w:p>
+      <w:r>
+        <w:t>Step 5 : On cmd goto location of collection json file</w:t>
+      </w:r>
+    </w:p>
+    <w:p/>
+    <w:p>
+      <w:r>
+        <w:t>Step 6 : Run command</w:t>
+      </w:r>
+    </w:p>
+    <w:p>
+      <w:r>
+        <w:t xml:space="preserve"> newman run collectionfilename.json</w:t>
+      </w:r>
     </w:p>
     <w:p/>
     <w:p>
@@ -224,7 +95,6 @@
           <w:shd w:val="clear" w:color="auto" w:fill="DBFFDB"/>
         </w:rPr>
       </w:pPr>
-      <w:proofErr w:type="spellStart"/>
       <w:r>
         <w:rPr>
           <w:rFonts w:ascii="Fira Mono" w:hAnsi="Fira Mono"/>
@@ -232,69 +102,8 @@
           <w:szCs w:val="21"/>
           <w:shd w:val="clear" w:color="auto" w:fill="DBFFDB"/>
         </w:rPr>
-        <w:t>npm</w:t>
-      </w:r>
-      <w:proofErr w:type="spellEnd"/>
-      <w:r>
-        <w:rPr>
-          <w:rFonts w:ascii="Fira Mono" w:hAnsi="Fira Mono"/>
-          <w:sz w:val="21"/>
-          <w:szCs w:val="21"/>
-          <w:shd w:val="clear" w:color="auto" w:fill="DBFFDB"/>
-        </w:rPr>
-        <w:t xml:space="preserve"> </w:t>
-      </w:r>
-      <w:proofErr w:type="spellStart"/>
-      <w:r>
-        <w:rPr>
-          <w:rFonts w:ascii="Fira Mono" w:hAnsi="Fira Mono"/>
-          <w:sz w:val="21"/>
-          <w:szCs w:val="21"/>
-          <w:shd w:val="clear" w:color="auto" w:fill="DBFFDB"/>
-        </w:rPr>
-        <w:t>i</w:t>
-      </w:r>
-      <w:proofErr w:type="spellEnd"/>
-      <w:r>
-        <w:rPr>
-          <w:rFonts w:ascii="Fira Mono" w:hAnsi="Fira Mono"/>
-          <w:sz w:val="21"/>
-          <w:szCs w:val="21"/>
-          <w:shd w:val="clear" w:color="auto" w:fill="DBFFDB"/>
-        </w:rPr>
-        <w:t> </w:t>
-      </w:r>
-      <w:proofErr w:type="spellStart"/>
-      <w:r>
-        <w:rPr>
-          <w:rFonts w:ascii="Fira Mono" w:hAnsi="Fira Mono"/>
-          <w:sz w:val="21"/>
-          <w:szCs w:val="21"/>
-          <w:shd w:val="clear" w:color="auto" w:fill="DBFFDB"/>
-        </w:rPr>
-        <w:t>newman</w:t>
-      </w:r>
-      <w:proofErr w:type="spellEnd"/>
-      <w:r>
-        <w:rPr>
-          <w:rFonts w:ascii="Fira Mono" w:hAnsi="Fira Mono"/>
-          <w:sz w:val="21"/>
-          <w:szCs w:val="21"/>
-          <w:shd w:val="clear" w:color="auto" w:fill="DBFFDB"/>
-        </w:rPr>
-        <w:t>-reporter-</w:t>
-      </w:r>
-      <w:proofErr w:type="spellStart"/>
-      <w:r>
-        <w:rPr>
-          <w:rFonts w:ascii="Fira Mono" w:hAnsi="Fira Mono"/>
-          <w:sz w:val="21"/>
-          <w:szCs w:val="21"/>
-          <w:shd w:val="clear" w:color="auto" w:fill="DBFFDB"/>
-        </w:rPr>
-        <w:t>htmlextra</w:t>
-      </w:r>
-      <w:proofErr w:type="spellEnd"/>
+        <w:t>npm i newman-reporter-htmlextra</w:t>
+      </w:r>
     </w:p>
     <w:p>
       <w:pPr>
@@ -336,7 +145,6 @@
           <w:lang w:eastAsia="en-IN"/>
         </w:rPr>
       </w:pPr>
-      <w:proofErr w:type="spellStart"/>
       <w:r>
         <w:rPr>
           <w:rFonts w:ascii="Courier New" w:eastAsia="Times New Roman" w:hAnsi="Courier New" w:cs="Courier New"/>
@@ -345,55 +153,8 @@
           <w:szCs w:val="24"/>
           <w:lang w:eastAsia="en-IN"/>
         </w:rPr>
-        <w:t>newman</w:t>
-      </w:r>
-      <w:proofErr w:type="spellEnd"/>
-      <w:r>
-        <w:rPr>
-          <w:rFonts w:ascii="Courier New" w:eastAsia="Times New Roman" w:hAnsi="Courier New" w:cs="Courier New"/>
-          <w:color w:val="005CC5"/>
-          <w:sz w:val="24"/>
-          <w:szCs w:val="24"/>
-          <w:lang w:eastAsia="en-IN"/>
-        </w:rPr>
-        <w:t xml:space="preserve"> run </w:t>
-      </w:r>
-      <w:proofErr w:type="spellStart"/>
-      <w:proofErr w:type="gramStart"/>
-      <w:r>
-        <w:rPr>
-          <w:rFonts w:ascii="Courier New" w:eastAsia="Times New Roman" w:hAnsi="Courier New" w:cs="Courier New"/>
-          <w:color w:val="005CC5"/>
-          <w:sz w:val="24"/>
-          <w:szCs w:val="24"/>
-          <w:lang w:eastAsia="en-IN"/>
-        </w:rPr>
-        <w:t>collection.json</w:t>
-      </w:r>
-      <w:proofErr w:type="spellEnd"/>
-      <w:proofErr w:type="gramEnd"/>
-      <w:r>
-        <w:rPr>
-          <w:rFonts w:ascii="Courier New" w:eastAsia="Times New Roman" w:hAnsi="Courier New" w:cs="Courier New"/>
-          <w:color w:val="005CC5"/>
-          <w:sz w:val="24"/>
-          <w:szCs w:val="24"/>
-          <w:lang w:eastAsia="en-IN"/>
-        </w:rPr>
-        <w:t xml:space="preserve"> -r </w:t>
-      </w:r>
-      <w:proofErr w:type="spellStart"/>
-      <w:r>
-        <w:rPr>
-          <w:rFonts w:ascii="Courier New" w:eastAsia="Times New Roman" w:hAnsi="Courier New" w:cs="Courier New"/>
-          <w:color w:val="005CC5"/>
-          <w:sz w:val="24"/>
-          <w:szCs w:val="24"/>
-          <w:lang w:eastAsia="en-IN"/>
-        </w:rPr>
-        <w:t>htmlextra</w:t>
-      </w:r>
-      <w:proofErr w:type="spellEnd"/>
+        <w:t>newman run collection.json -r htmlextra</w:t>
+      </w:r>
     </w:p>
     <w:p>
       <w:pPr>
@@ -425,7 +186,6 @@
           <w:lang w:eastAsia="en-IN"/>
         </w:rPr>
       </w:pPr>
-      <w:proofErr w:type="spellStart"/>
       <w:r>
         <w:rPr>
           <w:rFonts w:ascii="Courier New" w:eastAsia="Times New Roman" w:hAnsi="Courier New" w:cs="Courier New"/>
@@ -434,65 +194,8 @@
           <w:szCs w:val="24"/>
           <w:lang w:eastAsia="en-IN"/>
         </w:rPr>
-        <w:t>newman</w:t>
-      </w:r>
-      <w:proofErr w:type="spellEnd"/>
-      <w:r>
-        <w:rPr>
-          <w:rFonts w:ascii="Courier New" w:eastAsia="Times New Roman" w:hAnsi="Courier New" w:cs="Courier New"/>
-          <w:color w:val="000000"/>
-          <w:sz w:val="24"/>
-          <w:szCs w:val="24"/>
-          <w:lang w:eastAsia="en-IN"/>
-        </w:rPr>
-        <w:t xml:space="preserve"> run </w:t>
-      </w:r>
-      <w:proofErr w:type="spellStart"/>
-      <w:r>
-        <w:rPr>
-          <w:rFonts w:ascii="Courier New" w:eastAsia="Times New Roman" w:hAnsi="Courier New" w:cs="Courier New"/>
-          <w:color w:val="000000"/>
-          <w:sz w:val="24"/>
-          <w:szCs w:val="24"/>
-          <w:lang w:eastAsia="en-IN"/>
-        </w:rPr>
-        <w:t>Demo.postman_</w:t>
-      </w:r>
-      <w:proofErr w:type="gramStart"/>
-      <w:r>
-        <w:rPr>
-          <w:rFonts w:ascii="Courier New" w:eastAsia="Times New Roman" w:hAnsi="Courier New" w:cs="Courier New"/>
-          <w:color w:val="000000"/>
-          <w:sz w:val="24"/>
-          <w:szCs w:val="24"/>
-          <w:lang w:eastAsia="en-IN"/>
-        </w:rPr>
-        <w:t>collection.json</w:t>
-      </w:r>
-      <w:proofErr w:type="spellEnd"/>
-      <w:proofErr w:type="gramEnd"/>
-      <w:r>
-        <w:rPr>
-          <w:rFonts w:ascii="Courier New" w:eastAsia="Times New Roman" w:hAnsi="Courier New" w:cs="Courier New"/>
-          <w:color w:val="000000"/>
-          <w:sz w:val="24"/>
-          <w:szCs w:val="24"/>
-          <w:lang w:eastAsia="en-IN"/>
-        </w:rPr>
-        <w:t xml:space="preserve"> -r </w:t>
-      </w:r>
-      <w:proofErr w:type="spellStart"/>
-      <w:r>
-        <w:rPr>
-          <w:rFonts w:ascii="Courier New" w:eastAsia="Times New Roman" w:hAnsi="Courier New" w:cs="Courier New"/>
-          <w:color w:val="000000"/>
-          <w:sz w:val="24"/>
-          <w:szCs w:val="24"/>
-          <w:lang w:eastAsia="en-IN"/>
-        </w:rPr>
-        <w:t>htmlextra</w:t>
-      </w:r>
-      <w:proofErr w:type="spellEnd"/>
+        <w:t>newman run Demo.postman_collection.json -r htmlextra</w:t>
+      </w:r>
     </w:p>
     <w:p/>
     <w:p/>
@@ -508,45 +211,20 @@
           <w:bottom w:val="single" w:sz="12" w:space="1" w:color="auto"/>
         </w:pBdr>
       </w:pPr>
-      <w:proofErr w:type="spellStart"/>
-      <w:r>
-        <w:t>newman</w:t>
-      </w:r>
-      <w:proofErr w:type="spellEnd"/>
-      <w:r>
-        <w:t xml:space="preserve"> run </w:t>
-      </w:r>
-      <w:proofErr w:type="spellStart"/>
-      <w:r>
-        <w:t>Demo.postman_</w:t>
-      </w:r>
-      <w:proofErr w:type="gramStart"/>
-      <w:r>
-        <w:t>collection.json</w:t>
-      </w:r>
-      <w:proofErr w:type="spellEnd"/>
-      <w:proofErr w:type="gramEnd"/>
-    </w:p>
-    <w:p/>
-    <w:p>
-      <w:r>
-        <w:t xml:space="preserve">Go to that folder that you want to push and go to </w:t>
-      </w:r>
-      <w:proofErr w:type="spellStart"/>
-      <w:r>
-        <w:t>cmd</w:t>
-      </w:r>
-      <w:proofErr w:type="spellEnd"/>
-    </w:p>
-    <w:p>
-      <w:r>
-        <w:t xml:space="preserve">git </w:t>
-      </w:r>
-      <w:proofErr w:type="spellStart"/>
-      <w:r>
-        <w:t>init</w:t>
-      </w:r>
-      <w:proofErr w:type="spellEnd"/>
+      <w:r>
+        <w:t>newman run Demo.postman_collection.json</w:t>
+      </w:r>
+    </w:p>
+    <w:p/>
+    <w:p>
+      <w:r>
+        <w:t>Go to that folder that you want to push and go to cmd</w:t>
+      </w:r>
+    </w:p>
+    <w:p>
+      <w:r>
+        <w:t>git init</w:t>
+      </w:r>
     </w:p>
     <w:p>
       <w:r>
@@ -581,7 +259,11 @@
         </w:r>
       </w:hyperlink>
     </w:p>
-    <w:p/>
+    <w:p>
+      <w:r>
+        <w:t>git remote</w:t>
+      </w:r>
+    </w:p>
     <w:sectPr>
       <w:pgSz w:w="11906" w:h="16838"/>
       <w:pgMar w:top="1440" w:right="1440" w:bottom="1440" w:left="1440" w:header="708" w:footer="708" w:gutter="0"/>

</xml_diff>